<commit_message>
WSP-1 update diagram in docs
</commit_message>
<xml_diff>
--- a/docs/dokumentacja_techniczna.docx
+++ b/docs/dokumentacja_techniczna.docx
@@ -2010,10 +2010,7 @@
                               <w:jc w:val="center"/>
                             </w:pPr>
                             <w:r>
-                              <w:t xml:space="preserve">Zadowolony </w:t>
-                            </w:r>
-                            <w:r>
-                              <w:t>Klient</w:t>
+                              <w:t>Zadowolony Klient</w:t>
                             </w:r>
                           </w:p>
                         </w:txbxContent>
@@ -2047,10 +2044,7 @@
                         <w:jc w:val="center"/>
                       </w:pPr>
                       <w:r>
-                        <w:t xml:space="preserve">Zadowolony </w:t>
-                      </w:r>
-                      <w:r>
-                        <w:t>Klient</w:t>
+                        <w:t>Zadowolony Klient</w:t>
                       </w:r>
                     </w:p>
                   </w:txbxContent>
@@ -2096,8 +2090,6 @@
           <w:szCs w:val="28"/>
         </w:rPr>
       </w:pPr>
-      <w:bookmarkStart w:id="0" w:name="_GoBack"/>
-      <w:bookmarkEnd w:id="0"/>
     </w:p>
     <w:p>
       <w:pPr>
@@ -2607,6 +2599,39 @@
           <w:sz w:val="28"/>
           <w:szCs w:val="28"/>
         </w:rPr>
+        <w:br/>
+      </w:r>
+    </w:p>
+    <w:p>
+      <w:pPr>
+        <w:rPr>
+          <w:sz w:val="28"/>
+          <w:szCs w:val="28"/>
+        </w:rPr>
+      </w:pPr>
+      <w:r>
+        <w:rPr>
+          <w:sz w:val="28"/>
+          <w:szCs w:val="28"/>
+        </w:rPr>
+        <w:br w:type="page"/>
+      </w:r>
+    </w:p>
+    <w:p>
+      <w:pPr>
+        <w:pStyle w:val="Standard"/>
+        <w:jc w:val="both"/>
+        <w:rPr>
+          <w:sz w:val="28"/>
+          <w:szCs w:val="28"/>
+        </w:rPr>
+      </w:pPr>
+      <w:r>
+        <w:rPr>
+          <w:sz w:val="28"/>
+          <w:szCs w:val="28"/>
+        </w:rPr>
+        <w:lastRenderedPageBreak/>
         <w:t>5</w:t>
       </w:r>
       <w:r>
@@ -2647,6 +2672,72 @@
           <w:szCs w:val="28"/>
         </w:rPr>
       </w:pPr>
+      <w:r>
+        <w:rPr>
+          <w:noProof/>
+          <w:sz w:val="28"/>
+          <w:szCs w:val="28"/>
+          <w:lang w:eastAsia="pl-PL" w:bidi="ar-SA"/>
+        </w:rPr>
+        <w:drawing>
+          <wp:inline distT="0" distB="0" distL="0" distR="0">
+            <wp:extent cx="6120130" cy="4947204"/>
+            <wp:effectExtent l="0" t="0" r="0" b="6350"/>
+            <wp:docPr id="5" name="Obraz 5" descr="C:\Users\jakub\Downloads\Diagram Baza Danych Projekt PHP.jpg"/>
+            <wp:cNvGraphicFramePr>
+              <a:graphicFrameLocks xmlns:a="http://schemas.openxmlformats.org/drawingml/2006/main" noChangeAspect="1"/>
+            </wp:cNvGraphicFramePr>
+            <a:graphic xmlns:a="http://schemas.openxmlformats.org/drawingml/2006/main">
+              <a:graphicData uri="http://schemas.openxmlformats.org/drawingml/2006/picture">
+                <pic:pic xmlns:pic="http://schemas.openxmlformats.org/drawingml/2006/picture">
+                  <pic:nvPicPr>
+                    <pic:cNvPr id="0" name="Picture 1" descr="C:\Users\jakub\Downloads\Diagram Baza Danych Projekt PHP.jpg"/>
+                    <pic:cNvPicPr>
+                      <a:picLocks noChangeAspect="1" noChangeArrowheads="1"/>
+                    </pic:cNvPicPr>
+                  </pic:nvPicPr>
+                  <pic:blipFill>
+                    <a:blip r:embed="rId12">
+                      <a:extLst>
+                        <a:ext uri="{28A0092B-C50C-407E-A947-70E740481C1C}">
+                          <a14:useLocalDpi xmlns:a14="http://schemas.microsoft.com/office/drawing/2010/main" val="0"/>
+                        </a:ext>
+                      </a:extLst>
+                    </a:blip>
+                    <a:srcRect/>
+                    <a:stretch>
+                      <a:fillRect/>
+                    </a:stretch>
+                  </pic:blipFill>
+                  <pic:spPr bwMode="auto">
+                    <a:xfrm>
+                      <a:off x="0" y="0"/>
+                      <a:ext cx="6120130" cy="4947204"/>
+                    </a:xfrm>
+                    <a:prstGeom prst="rect">
+                      <a:avLst/>
+                    </a:prstGeom>
+                    <a:noFill/>
+                    <a:ln>
+                      <a:noFill/>
+                    </a:ln>
+                  </pic:spPr>
+                </pic:pic>
+              </a:graphicData>
+            </a:graphic>
+          </wp:inline>
+        </w:drawing>
+      </w:r>
+    </w:p>
+    <w:p>
+      <w:pPr>
+        <w:pStyle w:val="Standard"/>
+        <w:jc w:val="both"/>
+        <w:rPr>
+          <w:sz w:val="28"/>
+          <w:szCs w:val="28"/>
+        </w:rPr>
+      </w:pPr>
     </w:p>
     <w:p>
       <w:pPr>
@@ -2663,7 +2754,7 @@
         </w:rPr>
         <w:t xml:space="preserve">Relacyjny model danych dostępny pod linkiem: </w:t>
       </w:r>
-      <w:hyperlink r:id="rId12" w:history="1">
+      <w:hyperlink r:id="rId13" w:history="1">
         <w:r>
           <w:rPr>
             <w:rStyle w:val="Hipercze"/>
@@ -2995,6 +3086,21 @@
     </w:p>
     <w:p>
       <w:pPr>
+        <w:rPr>
+          <w:sz w:val="28"/>
+          <w:szCs w:val="28"/>
+        </w:rPr>
+      </w:pPr>
+      <w:r>
+        <w:rPr>
+          <w:sz w:val="28"/>
+          <w:szCs w:val="28"/>
+        </w:rPr>
+        <w:br w:type="page"/>
+      </w:r>
+    </w:p>
+    <w:p>
+      <w:pPr>
         <w:pStyle w:val="Standard"/>
         <w:jc w:val="both"/>
         <w:rPr>
@@ -3002,11 +3108,14 @@
           <w:szCs w:val="28"/>
         </w:rPr>
       </w:pPr>
-      <w:r>
-        <w:rPr>
-          <w:sz w:val="28"/>
-          <w:szCs w:val="28"/>
-        </w:rPr>
+      <w:bookmarkStart w:id="0" w:name="_GoBack"/>
+      <w:bookmarkEnd w:id="0"/>
+      <w:r>
+        <w:rPr>
+          <w:sz w:val="28"/>
+          <w:szCs w:val="28"/>
+        </w:rPr>
+        <w:lastRenderedPageBreak/>
         <w:t>6</w:t>
       </w:r>
       <w:r>
@@ -3170,7 +3279,13 @@
               <w:jc w:val="both"/>
             </w:pPr>
             <w:r>
-              <w:t>Uzupełnienie punktów 1, 2, 3, 4 – przed rozpoczęciem projektu.</w:t>
+              <w:t>Uzupełnienie punktów 1, 2, 3, 4</w:t>
+            </w:r>
+            <w:r>
+              <w:t>, 5</w:t>
+            </w:r>
+            <w:r>
+              <w:t xml:space="preserve"> – przed rozpoczęciem projektu.</w:t>
             </w:r>
           </w:p>
         </w:tc>
@@ -3201,23 +3316,6 @@
           <w:iCs/>
         </w:rPr>
       </w:pPr>
-    </w:p>
-    <w:p>
-      <w:pPr>
-        <w:pStyle w:val="Standard"/>
-        <w:jc w:val="both"/>
-        <w:rPr>
-          <w:i/>
-          <w:iCs/>
-        </w:rPr>
-      </w:pPr>
-      <w:r>
-        <w:rPr>
-          <w:i/>
-          <w:iCs/>
-        </w:rPr>
-        <w:t>W powyższej tabeli proszę wpisywać kolejne nr rewizji dokumentu z opisem , co zmieniło się w każdej następnej</w:t>
-      </w:r>
     </w:p>
     <w:sectPr>
       <w:pgSz w:w="11906" w:h="16838"/>
@@ -4140,28 +4238,13 @@
   <a:extraClrSchemeLst/>
   <a:extLst>
     <a:ext uri="{05A4C25C-085E-4340-85A3-A5531E510DB2}">
-      <thm15:themeFamily xmlns="" xmlns:thm15="http://schemas.microsoft.com/office/thememl/2012/main" name="Office Theme" id="{62F939B6-93AF-4DB8-9C6B-D6C7DFDC589F}" vid="{4A3C46E8-61CC-4603-A589-7422A47A8E4A}"/>
+      <thm15:themeFamily xmlns:thm15="http://schemas.microsoft.com/office/thememl/2012/main" xmlns="" name="Office Theme" id="{62F939B6-93AF-4DB8-9C6B-D6C7DFDC589F}" vid="{4A3C46E8-61CC-4603-A589-7422A47A8E4A}"/>
     </a:ext>
   </a:extLst>
 </a:theme>
 </file>
 
 <file path=customXml/item1.xml><?xml version="1.0" encoding="utf-8"?>
-<?mso-contentType ?>
-<FormTemplates xmlns="http://schemas.microsoft.com/sharepoint/v3/contenttype/forms">
-  <Display>DocumentLibraryForm</Display>
-  <Edit>DocumentLibraryForm</Edit>
-  <New>DocumentLibraryForm</New>
-</FormTemplates>
-</file>
-
-<file path=customXml/item2.xml><?xml version="1.0" encoding="utf-8"?>
-<p:properties xmlns:p="http://schemas.microsoft.com/office/2006/metadata/properties" xmlns:xsi="http://www.w3.org/2001/XMLSchema-instance" xmlns:pc="http://schemas.microsoft.com/office/infopath/2007/PartnerControls">
-  <documentManagement/>
-</p:properties>
-</file>
-
-<file path=customXml/item3.xml><?xml version="1.0" encoding="utf-8"?>
 <ct:contentTypeSchema xmlns:ct="http://schemas.microsoft.com/office/2006/metadata/contentType" xmlns:ma="http://schemas.microsoft.com/office/2006/metadata/properties/metaAttributes" ct:_="" ma:_="" ma:contentTypeName="Dokument" ma:contentTypeID="0x010100057AFC429C30E24C8F48902966AD494E" ma:contentTypeVersion="6" ma:contentTypeDescription="Utwórz nowy dokument." ma:contentTypeScope="" ma:versionID="c1c16505aacd6075c8418f31aa2611db">
   <xsd:schema xmlns:xsd="http://www.w3.org/2001/XMLSchema" xmlns:xs="http://www.w3.org/2001/XMLSchema" xmlns:p="http://schemas.microsoft.com/office/2006/metadata/properties" xmlns:ns2="863d32bb-4e5e-4b60-b2db-16be19fd075f" targetNamespace="http://schemas.microsoft.com/office/2006/metadata/properties" ma:root="true" ma:fieldsID="f2fe7611030212a271612e7041a464bf" ns2:_="">
     <xsd:import namespace="863d32bb-4e5e-4b60-b2db-16be19fd075f"/>
@@ -4319,24 +4402,22 @@
 </ct:contentTypeSchema>
 </file>
 
-<file path=customXml/itemProps1.xml><?xml version="1.0" encoding="utf-8"?>
-<ds:datastoreItem xmlns:ds="http://schemas.openxmlformats.org/officeDocument/2006/customXml" ds:itemID="{BBBA7F05-882B-4016-8E8F-80AD2E33359F}">
-  <ds:schemaRefs>
-    <ds:schemaRef ds:uri="http://schemas.microsoft.com/sharepoint/v3/contenttype/forms"/>
-  </ds:schemaRefs>
-</ds:datastoreItem>
+<file path=customXml/item2.xml><?xml version="1.0" encoding="utf-8"?>
+<p:properties xmlns:p="http://schemas.microsoft.com/office/2006/metadata/properties" xmlns:xsi="http://www.w3.org/2001/XMLSchema-instance" xmlns:pc="http://schemas.microsoft.com/office/infopath/2007/PartnerControls">
+  <documentManagement/>
+</p:properties>
 </file>
 
-<file path=customXml/itemProps2.xml><?xml version="1.0" encoding="utf-8"?>
-<ds:datastoreItem xmlns:ds="http://schemas.openxmlformats.org/officeDocument/2006/customXml" ds:itemID="{B5A757B9-2A16-450A-9663-221D28FB467E}">
-  <ds:schemaRefs>
-    <ds:schemaRef ds:uri="http://schemas.microsoft.com/office/2006/metadata/properties"/>
-    <ds:schemaRef ds:uri="http://schemas.microsoft.com/office/infopath/2007/PartnerControls"/>
-  </ds:schemaRefs>
-</ds:datastoreItem>
+<file path=customXml/item3.xml><?xml version="1.0" encoding="utf-8"?>
+<?mso-contentType ?>
+<FormTemplates xmlns="http://schemas.microsoft.com/sharepoint/v3/contenttype/forms">
+  <Display>DocumentLibraryForm</Display>
+  <Edit>DocumentLibraryForm</Edit>
+  <New>DocumentLibraryForm</New>
+</FormTemplates>
 </file>
 
-<file path=customXml/itemProps3.xml><?xml version="1.0" encoding="utf-8"?>
+<file path=customXml/itemProps1.xml><?xml version="1.0" encoding="utf-8"?>
 <ds:datastoreItem xmlns:ds="http://schemas.openxmlformats.org/officeDocument/2006/customXml" ds:itemID="{C73BBFA4-0B09-4BC0-9C1D-ED5D2427FEDB}">
   <ds:schemaRefs>
     <ds:schemaRef ds:uri="http://schemas.microsoft.com/office/2006/metadata/contentType"/>
@@ -4352,4 +4433,21 @@
     <ds:schemaRef ds:uri="http://schemas.microsoft.com/internal/obd"/>
   </ds:schemaRefs>
 </ds:datastoreItem>
+</file>
+
+<file path=customXml/itemProps2.xml><?xml version="1.0" encoding="utf-8"?>
+<ds:datastoreItem xmlns:ds="http://schemas.openxmlformats.org/officeDocument/2006/customXml" ds:itemID="{B5A757B9-2A16-450A-9663-221D28FB467E}">
+  <ds:schemaRefs>
+    <ds:schemaRef ds:uri="http://schemas.microsoft.com/office/2006/metadata/properties"/>
+    <ds:schemaRef ds:uri="http://schemas.microsoft.com/office/infopath/2007/PartnerControls"/>
+  </ds:schemaRefs>
+</ds:datastoreItem>
+</file>
+
+<file path=customXml/itemProps3.xml><?xml version="1.0" encoding="utf-8"?>
+<ds:datastoreItem xmlns:ds="http://schemas.openxmlformats.org/officeDocument/2006/customXml" ds:itemID="{BBBA7F05-882B-4016-8E8F-80AD2E33359F}">
+  <ds:schemaRefs>
+    <ds:schemaRef ds:uri="http://schemas.microsoft.com/sharepoint/v3/contenttype/forms"/>
+  </ds:schemaRefs>
+</ds:datastoreItem>
 </file>
</xml_diff>